<commit_message>
new change to f2.doc in f2 br
</commit_message>
<xml_diff>
--- a/f2.docx
+++ b/f2.docx
@@ -19,9 +19,25 @@
       </w:r>
     </w:p>
     <w:p>
+      <w:r>
+        <w:t>In f2</w:t>
+      </w:r>
+      <w:r>
+        <w:t xml:space="preserve"> I </w:t>
+      </w:r>
+      <w:r>
+        <w:t xml:space="preserve"> make </w:t>
+      </w:r>
+      <w:r>
+        <w:t xml:space="preserve">a new </w:t>
+      </w:r>
       <w:bookmarkStart w:id="0" w:name="_GoBack"/>
       <w:bookmarkEnd w:id="0"/>
+      <w:r>
+        <w:t>change to f2.doc</w:t>
+      </w:r>
     </w:p>
+    <w:p/>
     <w:sectPr>
       <w:pgSz w:w="12240" w:h="15840"/>
       <w:pgMar w:top="1440" w:right="1440" w:bottom="1440" w:left="1440" w:header="720" w:footer="720" w:gutter="0"/>

</xml_diff>